<commit_message>
Incluido un bug más
</commit_message>
<xml_diff>
--- a/Tests de aceptación e informes de bugs intencionales/Intentional bugs - adrcanfer.docx
+++ b/Tests de aceptación e informes de bugs intencionales/Intentional bugs - adrcanfer.docx
@@ -59,7 +59,15 @@
         <w:pStyle w:val="Notes"/>
       </w:pPr>
       <w:r>
-        <w:t>Realise that the notes that are written using this font are intended to help you understand the data that you have to provide.  Remove them all from the final version of your document.</w:t>
+        <w:t xml:space="preserve">Realise that the notes that are written using this font are intended to help you understand the data that you </w:t>
+      </w:r>
+      <w:proofErr w:type="gramStart"/>
+      <w:r>
+        <w:t>have to</w:t>
+      </w:r>
+      <w:proofErr w:type="gramEnd"/>
+      <w:r>
+        <w:t xml:space="preserve"> provide.  Remove them all from the final version of your document.</w:t>
       </w:r>
     </w:p>
     <w:tbl>
@@ -200,7 +208,15 @@
               <w:t>List the members of your group</w:t>
             </w:r>
             <w:r>
-              <w:t>, e.g. “Gil, Luis; López, María; Rull, María”</w:t>
+              <w:t xml:space="preserve">, e.g. “Gil, Luis; López, María; </w:t>
+            </w:r>
+            <w:proofErr w:type="spellStart"/>
+            <w:r>
+              <w:t>Rull</w:t>
+            </w:r>
+            <w:proofErr w:type="spellEnd"/>
+            <w:r>
+              <w:t>, María”</w:t>
             </w:r>
             <w:r>
               <w:t>.</w:t>
@@ -847,7 +863,13 @@
         <w:pStyle w:val="Notes"/>
       </w:pPr>
       <w:r>
-        <w:t>When you create a sponsorship providing an expired credit card, the system must show the following message: ‘Credit card must not have expired’, but the system create it.</w:t>
+        <w:t xml:space="preserve">When you create a sponsorship providing an expired credit card, the system must show the following message: ‘Credit card must not have expired’, but the system </w:t>
+      </w:r>
+      <w:r>
+        <w:t>creates</w:t>
+      </w:r>
+      <w:r>
+        <w:t xml:space="preserve"> it.</w:t>
       </w:r>
     </w:p>
     <w:p>
@@ -859,9 +881,61 @@
       </w:r>
     </w:p>
     <w:p>
+      <w:pPr>
+        <w:pStyle w:val="Ttulo1"/>
+      </w:pPr>
+      <w:r>
+        <w:t>Bug in</w:t>
+      </w:r>
+      <w:r>
+        <w:t xml:space="preserve"> use case 006: Cancel</w:t>
+      </w:r>
+      <w:r>
+        <w:t xml:space="preserve"> a sponsorship</w:t>
+      </w:r>
+    </w:p>
+    <w:p>
+      <w:pPr>
+        <w:pStyle w:val="Subttulo"/>
+      </w:pPr>
+      <w:r>
+        <w:t>Description</w:t>
+      </w:r>
+    </w:p>
+    <w:p>
+      <w:pPr>
+        <w:pStyle w:val="Notes"/>
+      </w:pPr>
+      <w:r>
+        <w:t>When you cancel</w:t>
+      </w:r>
+      <w:r>
+        <w:t xml:space="preserve"> a sponsorship providing an expired credit card, the system must </w:t>
+      </w:r>
+      <w:r>
+        <w:t xml:space="preserve">return the list of sponsorship created with the sponsorship cancelled, but the system </w:t>
+      </w:r>
+      <w:r>
+        <w:t>does</w:t>
+      </w:r>
       <w:bookmarkStart w:id="1" w:name="_GoBack"/>
       <w:bookmarkEnd w:id="1"/>
+      <w:r>
+        <w:t>n’t</w:t>
+      </w:r>
+      <w:r>
+        <w:t xml:space="preserve"> cancel it.</w:t>
+      </w:r>
     </w:p>
+    <w:p>
+      <w:pPr>
+        <w:pStyle w:val="Subttulo"/>
+      </w:pPr>
+      <w:r>
+        <w:t>Results</w:t>
+      </w:r>
+    </w:p>
+    <w:p/>
     <w:p>
       <w:pPr>
         <w:pStyle w:val="Ttulo1"/>
@@ -3011,7 +3085,7 @@
 </file>
 
 <file path=customXml/itemProps1.xml><?xml version="1.0" encoding="utf-8"?>
-<ds:datastoreItem xmlns:ds="http://schemas.openxmlformats.org/officeDocument/2006/customXml" ds:itemID="{CBC8147F-6E19-42E2-96F4-DBBF0DAD05DA}">
+<ds:datastoreItem xmlns:ds="http://schemas.openxmlformats.org/officeDocument/2006/customXml" ds:itemID="{7F3C8009-0515-4A6F-9E38-48B28BC6F0CF}">
   <ds:schemaRefs>
     <ds:schemaRef ds:uri="http://schemas.openxmlformats.org/officeDocument/2006/bibliography"/>
   </ds:schemaRefs>

</xml_diff>

<commit_message>
Analisis tests de aceptación y actualización resultados de bugs
</commit_message>
<xml_diff>
--- a/Tests de aceptación e informes de bugs intencionales/Intentional bugs - adrcanfer.docx
+++ b/Tests de aceptación e informes de bugs intencionales/Intentional bugs - adrcanfer.docx
@@ -861,14 +861,30 @@
     <w:p>
       <w:pPr>
         <w:pStyle w:val="Notes"/>
+        <w:rPr>
+          <w:rFonts w:asciiTheme="minorHAnsi" w:hAnsiTheme="minorHAnsi" w:cstheme="minorHAnsi"/>
+          <w:i w:val="0"/>
+        </w:rPr>
       </w:pPr>
       <w:r>
+        <w:rPr>
+          <w:rFonts w:asciiTheme="minorHAnsi" w:hAnsiTheme="minorHAnsi" w:cstheme="minorHAnsi"/>
+          <w:i w:val="0"/>
+        </w:rPr>
         <w:t xml:space="preserve">When you create a sponsorship providing an expired credit card, the system must show the following message: ‘Credit card must not have expired’, but the system </w:t>
       </w:r>
       <w:r>
+        <w:rPr>
+          <w:rFonts w:asciiTheme="minorHAnsi" w:hAnsiTheme="minorHAnsi" w:cstheme="minorHAnsi"/>
+          <w:i w:val="0"/>
+        </w:rPr>
         <w:t>creates</w:t>
       </w:r>
       <w:r>
+        <w:rPr>
+          <w:rFonts w:asciiTheme="minorHAnsi" w:hAnsiTheme="minorHAnsi" w:cstheme="minorHAnsi"/>
+          <w:i w:val="0"/>
+        </w:rPr>
         <w:t xml:space="preserve"> it.</w:t>
       </w:r>
     </w:p>
@@ -882,16 +898,22 @@
     </w:p>
     <w:p>
       <w:pPr>
+        <w:rPr>
+          <w:u w:val="single"/>
+        </w:rPr>
+      </w:pPr>
+      <w:r>
+        <w:t>The testers didn’t report this bug</w:t>
+      </w:r>
+      <w:bookmarkStart w:id="1" w:name="_GoBack"/>
+      <w:bookmarkEnd w:id="1"/>
+    </w:p>
+    <w:p>
+      <w:pPr>
         <w:pStyle w:val="Ttulo1"/>
       </w:pPr>
       <w:r>
-        <w:t>Bug in</w:t>
-      </w:r>
-      <w:r>
-        <w:t xml:space="preserve"> use case 006: Cancel</w:t>
-      </w:r>
-      <w:r>
-        <w:t xml:space="preserve"> a sponsorship</w:t>
+        <w:t>Bug in use case 006: Cancel a sponsorship</w:t>
       </w:r>
     </w:p>
     <w:p>
@@ -905,26 +927,17 @@
     <w:p>
       <w:pPr>
         <w:pStyle w:val="Notes"/>
+        <w:rPr>
+          <w:rFonts w:asciiTheme="minorHAnsi" w:hAnsiTheme="minorHAnsi" w:cstheme="minorHAnsi"/>
+          <w:i w:val="0"/>
+        </w:rPr>
       </w:pPr>
       <w:r>
-        <w:t>When you cancel</w:t>
-      </w:r>
-      <w:r>
-        <w:t xml:space="preserve"> a sponsorship providing an expired credit card, the system must </w:t>
-      </w:r>
-      <w:r>
-        <w:t xml:space="preserve">return the list of sponsorship created with the sponsorship cancelled, but the system </w:t>
-      </w:r>
-      <w:r>
-        <w:t>does</w:t>
-      </w:r>
-      <w:bookmarkStart w:id="1" w:name="_GoBack"/>
-      <w:bookmarkEnd w:id="1"/>
-      <w:r>
-        <w:t>n’t</w:t>
-      </w:r>
-      <w:r>
-        <w:t xml:space="preserve"> cancel it.</w:t>
+        <w:rPr>
+          <w:rFonts w:asciiTheme="minorHAnsi" w:hAnsiTheme="minorHAnsi" w:cstheme="minorHAnsi"/>
+          <w:i w:val="0"/>
+        </w:rPr>
+        <w:t>When you cancel a sponsorship providing an expired credit card, the system must return the list of sponsorship created with the sponsorship cancelled, but the system doesn’t cancel it.</w:t>
       </w:r>
     </w:p>
     <w:p>
@@ -935,7 +948,11 @@
         <w:t>Results</w:t>
       </w:r>
     </w:p>
-    <w:p/>
+    <w:p>
+      <w:r>
+        <w:t>The testers reported this bug.</w:t>
+      </w:r>
+    </w:p>
     <w:p>
       <w:pPr>
         <w:pStyle w:val="Ttulo1"/>
@@ -961,7 +978,14 @@
         <w:pStyle w:val="Notes"/>
       </w:pPr>
       <w:r>
-        <w:t>When you write or edit a review with contains spam words, the system doesn’t flag it.</w:t>
+        <w:rPr>
+          <w:rFonts w:asciiTheme="minorHAnsi" w:hAnsiTheme="minorHAnsi" w:cstheme="minorHAnsi"/>
+          <w:i w:val="0"/>
+        </w:rPr>
+        <w:t>When you write or edit a review with contains spam words, the system doesn’t flag it</w:t>
+      </w:r>
+      <w:r>
+        <w:t>.</w:t>
       </w:r>
     </w:p>
     <w:p>
@@ -970,6 +994,16 @@
       </w:pPr>
       <w:r>
         <w:t>Results</w:t>
+      </w:r>
+    </w:p>
+    <w:p>
+      <w:pPr>
+        <w:rPr>
+          <w:u w:val="single"/>
+        </w:rPr>
+      </w:pPr>
+      <w:r>
+        <w:t>The tester reported that the system doesn’t show any sponsorship but they didn’t detect the bug</w:t>
       </w:r>
     </w:p>
     <w:p>
@@ -3085,7 +3119,7 @@
 </file>
 
 <file path=customXml/itemProps1.xml><?xml version="1.0" encoding="utf-8"?>
-<ds:datastoreItem xmlns:ds="http://schemas.openxmlformats.org/officeDocument/2006/customXml" ds:itemID="{7F3C8009-0515-4A6F-9E38-48B28BC6F0CF}">
+<ds:datastoreItem xmlns:ds="http://schemas.openxmlformats.org/officeDocument/2006/customXml" ds:itemID="{7FCFC994-2FB2-4573-BF39-9EE889C8B511}">
   <ds:schemaRefs>
     <ds:schemaRef ds:uri="http://schemas.openxmlformats.org/officeDocument/2006/bibliography"/>
   </ds:schemaRefs>

</xml_diff>